<commit_message>
test: added test to content generation
</commit_message>
<xml_diff>
--- a/omnisect/plugins/plugins/syllabus_weaver/templates/narxoz/eng.docx
+++ b/omnisect/plugins/plugins/syllabus_weaver/templates/narxoz/eng.docx
@@ -719,7 +719,67 @@
                 <w:shd w:fill="auto" w:val="clear"/>
                 <w:vertAlign w:val="baseline"/>
               </w:rPr>
-              <w:t>{{ academic_year }}</w:t>
+              <w:t xml:space="preserve">{{ </w:t>
+            </w:r>
+            <w:r>
+              <w:rPr>
+                <w:rFonts w:eastAsia="Times New Roman" w:cs="Times New Roman" w:ascii="Times New Roman" w:hAnsi="Times New Roman"/>
+                <w:b w:val="false"/>
+                <w:i w:val="false"/>
+                <w:caps w:val="false"/>
+                <w:smallCaps w:val="false"/>
+                <w:strike w:val="false"/>
+                <w:dstrike w:val="false"/>
+                <w:color w:val="000000"/>
+                <w:position w:val="0"/>
+                <w:sz w:val="24"/>
+                <w:sz w:val="24"/>
+                <w:szCs w:val="24"/>
+                <w:u w:val="none"/>
+                <w:shd w:fill="auto" w:val="clear"/>
+                <w:vertAlign w:val="baseline"/>
+              </w:rPr>
+              <w:t>c</w:t>
+            </w:r>
+            <w:r>
+              <w:rPr>
+                <w:rFonts w:eastAsia="Times New Roman" w:cs="Times New Roman" w:ascii="Times New Roman" w:hAnsi="Times New Roman"/>
+                <w:b w:val="false"/>
+                <w:i w:val="false"/>
+                <w:caps w:val="false"/>
+                <w:smallCaps w:val="false"/>
+                <w:strike w:val="false"/>
+                <w:dstrike w:val="false"/>
+                <w:color w:val="000000"/>
+                <w:position w:val="0"/>
+                <w:sz w:val="24"/>
+                <w:sz w:val="24"/>
+                <w:szCs w:val="24"/>
+                <w:u w:val="none"/>
+                <w:shd w:fill="auto" w:val="clear"/>
+                <w:vertAlign w:val="baseline"/>
+              </w:rPr>
+              <w:t>ourse_</w:t>
+            </w:r>
+            <w:r>
+              <w:rPr>
+                <w:rFonts w:eastAsia="Times New Roman" w:cs="Times New Roman" w:ascii="Times New Roman" w:hAnsi="Times New Roman"/>
+                <w:b w:val="false"/>
+                <w:i w:val="false"/>
+                <w:caps w:val="false"/>
+                <w:smallCaps w:val="false"/>
+                <w:strike w:val="false"/>
+                <w:dstrike w:val="false"/>
+                <w:color w:val="000000"/>
+                <w:position w:val="0"/>
+                <w:sz w:val="24"/>
+                <w:sz w:val="24"/>
+                <w:szCs w:val="24"/>
+                <w:u w:val="none"/>
+                <w:shd w:fill="auto" w:val="clear"/>
+                <w:vertAlign w:val="baseline"/>
+              </w:rPr>
+              <w:t>academic_year }}</w:t>
             </w:r>
           </w:p>
         </w:tc>

</xml_diff>